<commit_message>
Fixed Excel Document to show all data and fixed minor things in report.
</commit_message>
<xml_diff>
--- a/Lab2/src/Data/Lab 2 Report - Search.docx
+++ b/Lab2/src/Data/Lab 2 Report - Search.docx
@@ -1685,8 +1685,8 @@
       </w:tblPr>
       <w:tblGrid>
         <w:gridCol w:w="792"/>
-        <w:gridCol w:w="1420"/>
-        <w:gridCol w:w="1310"/>
+        <w:gridCol w:w="1363"/>
+        <w:gridCol w:w="1367"/>
         <w:gridCol w:w="1428"/>
         <w:gridCol w:w="1293"/>
         <w:gridCol w:w="1411"/>
@@ -1699,7 +1699,7 @@
         </w:trPr>
         <w:tc>
           <w:tcPr>
-            <w:tcW w:w="2380" w:type="dxa"/>
+            <w:tcW w:w="2155" w:type="dxa"/>
             <w:gridSpan w:val="2"/>
             <w:vMerge w:val="restart"/>
             <w:tcBorders>
@@ -1732,13 +1732,25 @@
                 <w:color w:val="FFFFFF"/>
                 <w:sz w:val="22"/>
               </w:rPr>
-              <w:t>Adjacency Matrix              Source -&gt; Destination</w:t>
+              <w:t>Adjacency Ma</w:t>
             </w:r>
-          </w:p>
-        </w:tc>
-        <w:tc>
-          <w:tcPr>
-            <w:tcW w:w="7380" w:type="dxa"/>
+            <w:bookmarkStart w:id="0" w:name="_GoBack"/>
+            <w:bookmarkEnd w:id="0"/>
+            <w:r>
+              <w:rPr>
+                <w:rFonts w:ascii="Calibri" w:eastAsia="Times New Roman" w:hAnsi="Calibri" w:cs="Calibri"/>
+                <w:b/>
+                <w:bCs/>
+                <w:color w:val="FFFFFF"/>
+                <w:sz w:val="22"/>
+              </w:rPr>
+              <w:t>trix              Source -&gt; Destination</w:t>
+            </w:r>
+          </w:p>
+        </w:tc>
+        <w:tc>
+          <w:tcPr>
+            <w:tcW w:w="7605" w:type="dxa"/>
             <w:gridSpan w:val="6"/>
             <w:tcBorders>
               <w:top w:val="single" w:sz="4" w:space="0" w:color="auto"/>
@@ -1782,7 +1794,7 @@
         </w:trPr>
         <w:tc>
           <w:tcPr>
-            <w:tcW w:w="2380" w:type="dxa"/>
+            <w:tcW w:w="2155" w:type="dxa"/>
             <w:gridSpan w:val="2"/>
             <w:vMerge/>
             <w:tcBorders>
@@ -1810,7 +1822,7 @@
         </w:tc>
         <w:tc>
           <w:tcPr>
-            <w:tcW w:w="1310" w:type="dxa"/>
+            <w:tcW w:w="1367" w:type="dxa"/>
             <w:tcBorders>
               <w:top w:val="nil"/>
               <w:left w:val="nil"/>
@@ -1938,7 +1950,7 @@
         </w:tc>
         <w:tc>
           <w:tcPr>
-            <w:tcW w:w="969" w:type="dxa"/>
+            <w:tcW w:w="1053" w:type="dxa"/>
             <w:tcBorders>
               <w:top w:val="nil"/>
               <w:left w:val="nil"/>
@@ -1970,7 +1982,7 @@
         </w:tc>
         <w:tc>
           <w:tcPr>
-            <w:tcW w:w="969" w:type="dxa"/>
+            <w:tcW w:w="1053" w:type="dxa"/>
             <w:tcBorders>
               <w:top w:val="nil"/>
               <w:left w:val="nil"/>
@@ -2007,7 +2019,7 @@
         </w:trPr>
         <w:tc>
           <w:tcPr>
-            <w:tcW w:w="960" w:type="dxa"/>
+            <w:tcW w:w="792" w:type="dxa"/>
             <w:vMerge w:val="restart"/>
             <w:tcBorders>
               <w:top w:val="nil"/>
@@ -2046,7 +2058,7 @@
         </w:tc>
         <w:tc>
           <w:tcPr>
-            <w:tcW w:w="1420" w:type="dxa"/>
+            <w:tcW w:w="1363" w:type="dxa"/>
             <w:tcBorders>
               <w:top w:val="nil"/>
               <w:left w:val="nil"/>
@@ -2078,7 +2090,7 @@
         </w:tc>
         <w:tc>
           <w:tcPr>
-            <w:tcW w:w="1310" w:type="dxa"/>
+            <w:tcW w:w="1367" w:type="dxa"/>
             <w:tcBorders>
               <w:top w:val="nil"/>
               <w:left w:val="nil"/>
@@ -2206,7 +2218,7 @@
         </w:tc>
         <w:tc>
           <w:tcPr>
-            <w:tcW w:w="969" w:type="dxa"/>
+            <w:tcW w:w="1053" w:type="dxa"/>
             <w:tcBorders>
               <w:top w:val="nil"/>
               <w:left w:val="nil"/>
@@ -2238,7 +2250,7 @@
         </w:tc>
         <w:tc>
           <w:tcPr>
-            <w:tcW w:w="969" w:type="dxa"/>
+            <w:tcW w:w="1053" w:type="dxa"/>
             <w:tcBorders>
               <w:top w:val="nil"/>
               <w:left w:val="nil"/>
@@ -2275,7 +2287,7 @@
         </w:trPr>
         <w:tc>
           <w:tcPr>
-            <w:tcW w:w="960" w:type="dxa"/>
+            <w:tcW w:w="792" w:type="dxa"/>
             <w:vMerge/>
             <w:tcBorders>
               <w:top w:val="nil"/>
@@ -2302,7 +2314,7 @@
         </w:tc>
         <w:tc>
           <w:tcPr>
-            <w:tcW w:w="1420" w:type="dxa"/>
+            <w:tcW w:w="1363" w:type="dxa"/>
             <w:tcBorders>
               <w:top w:val="nil"/>
               <w:left w:val="nil"/>
@@ -2333,7 +2345,7 @@
         </w:tc>
         <w:tc>
           <w:tcPr>
-            <w:tcW w:w="1310" w:type="dxa"/>
+            <w:tcW w:w="1367" w:type="dxa"/>
             <w:tcBorders>
               <w:top w:val="nil"/>
               <w:left w:val="nil"/>
@@ -2461,7 +2473,7 @@
         </w:tc>
         <w:tc>
           <w:tcPr>
-            <w:tcW w:w="969" w:type="dxa"/>
+            <w:tcW w:w="1053" w:type="dxa"/>
             <w:tcBorders>
               <w:top w:val="nil"/>
               <w:left w:val="nil"/>
@@ -2493,7 +2505,7 @@
         </w:tc>
         <w:tc>
           <w:tcPr>
-            <w:tcW w:w="969" w:type="dxa"/>
+            <w:tcW w:w="1053" w:type="dxa"/>
             <w:tcBorders>
               <w:top w:val="nil"/>
               <w:left w:val="nil"/>
@@ -2530,7 +2542,7 @@
         </w:trPr>
         <w:tc>
           <w:tcPr>
-            <w:tcW w:w="960" w:type="dxa"/>
+            <w:tcW w:w="792" w:type="dxa"/>
             <w:vMerge/>
             <w:tcBorders>
               <w:top w:val="nil"/>
@@ -2557,7 +2569,7 @@
         </w:tc>
         <w:tc>
           <w:tcPr>
-            <w:tcW w:w="1420" w:type="dxa"/>
+            <w:tcW w:w="1363" w:type="dxa"/>
             <w:tcBorders>
               <w:top w:val="nil"/>
               <w:left w:val="nil"/>
@@ -2588,7 +2600,7 @@
         </w:tc>
         <w:tc>
           <w:tcPr>
-            <w:tcW w:w="1310" w:type="dxa"/>
+            <w:tcW w:w="1367" w:type="dxa"/>
             <w:tcBorders>
               <w:top w:val="nil"/>
               <w:left w:val="nil"/>
@@ -2716,7 +2728,7 @@
         </w:tc>
         <w:tc>
           <w:tcPr>
-            <w:tcW w:w="969" w:type="dxa"/>
+            <w:tcW w:w="1053" w:type="dxa"/>
             <w:tcBorders>
               <w:top w:val="nil"/>
               <w:left w:val="nil"/>
@@ -2748,7 +2760,7 @@
         </w:tc>
         <w:tc>
           <w:tcPr>
-            <w:tcW w:w="969" w:type="dxa"/>
+            <w:tcW w:w="1053" w:type="dxa"/>
             <w:tcBorders>
               <w:top w:val="nil"/>
               <w:left w:val="nil"/>
@@ -2785,7 +2797,7 @@
         </w:trPr>
         <w:tc>
           <w:tcPr>
-            <w:tcW w:w="960" w:type="dxa"/>
+            <w:tcW w:w="792" w:type="dxa"/>
             <w:vMerge/>
             <w:tcBorders>
               <w:top w:val="nil"/>
@@ -2812,7 +2824,7 @@
         </w:tc>
         <w:tc>
           <w:tcPr>
-            <w:tcW w:w="1420" w:type="dxa"/>
+            <w:tcW w:w="1363" w:type="dxa"/>
             <w:tcBorders>
               <w:top w:val="nil"/>
               <w:left w:val="nil"/>
@@ -2844,7 +2856,7 @@
         </w:tc>
         <w:tc>
           <w:tcPr>
-            <w:tcW w:w="1310" w:type="dxa"/>
+            <w:tcW w:w="1367" w:type="dxa"/>
             <w:tcBorders>
               <w:top w:val="nil"/>
               <w:left w:val="nil"/>
@@ -2972,7 +2984,7 @@
         </w:tc>
         <w:tc>
           <w:tcPr>
-            <w:tcW w:w="969" w:type="dxa"/>
+            <w:tcW w:w="1053" w:type="dxa"/>
             <w:tcBorders>
               <w:top w:val="nil"/>
               <w:left w:val="nil"/>
@@ -3004,7 +3016,7 @@
         </w:tc>
         <w:tc>
           <w:tcPr>
-            <w:tcW w:w="969" w:type="dxa"/>
+            <w:tcW w:w="1053" w:type="dxa"/>
             <w:tcBorders>
               <w:top w:val="nil"/>
               <w:left w:val="nil"/>
@@ -3041,7 +3053,7 @@
         </w:trPr>
         <w:tc>
           <w:tcPr>
-            <w:tcW w:w="960" w:type="dxa"/>
+            <w:tcW w:w="792" w:type="dxa"/>
             <w:vMerge/>
             <w:tcBorders>
               <w:top w:val="nil"/>
@@ -3068,7 +3080,7 @@
         </w:tc>
         <w:tc>
           <w:tcPr>
-            <w:tcW w:w="1420" w:type="dxa"/>
+            <w:tcW w:w="1363" w:type="dxa"/>
             <w:tcBorders>
               <w:top w:val="nil"/>
               <w:left w:val="nil"/>
@@ -3100,7 +3112,7 @@
         </w:tc>
         <w:tc>
           <w:tcPr>
-            <w:tcW w:w="1310" w:type="dxa"/>
+            <w:tcW w:w="1367" w:type="dxa"/>
             <w:tcBorders>
               <w:top w:val="nil"/>
               <w:left w:val="nil"/>
@@ -3228,7 +3240,7 @@
         </w:tc>
         <w:tc>
           <w:tcPr>
-            <w:tcW w:w="969" w:type="dxa"/>
+            <w:tcW w:w="1053" w:type="dxa"/>
             <w:tcBorders>
               <w:top w:val="nil"/>
               <w:left w:val="nil"/>
@@ -3260,7 +3272,7 @@
         </w:tc>
         <w:tc>
           <w:tcPr>
-            <w:tcW w:w="969" w:type="dxa"/>
+            <w:tcW w:w="1053" w:type="dxa"/>
             <w:tcBorders>
               <w:top w:val="nil"/>
               <w:left w:val="nil"/>
@@ -3563,15 +3575,7 @@
         <w:jc w:val="left"/>
       </w:pPr>
       <w:r>
-        <w:t xml:space="preserve">As was to be expected, the DFS searches had the largest average number of nodes in the result path, since its algorithms merely finds a random path and </w:t>
-      </w:r>
-      <w:proofErr w:type="gramStart"/>
-      <w:r>
-        <w:t>often times</w:t>
-      </w:r>
-      <w:proofErr w:type="gramEnd"/>
-      <w:r>
-        <w:t xml:space="preserve"> the algorithm goes through the majority of the nodes due to the specific path it takes. For example, my implementation always first went with the “last child,” usually causing the last checked node to be 2 or 3. For this reason, the final distance of the return path from the DFS searches were also the largest on average.</w:t>
+        <w:t>As was to be expected, the DFS searches had the largest average number of nodes in the result path, since its algorithms merely finds a random path and often times the algorithm goes through the majority of the nodes due to the specific path it takes. For example, my implementation always first went with the “last child,” usually causing the last checked node to be 2 or 3. For this reason, the final distance of the return path from the DFS searches were also the largest on average.</w:t>
       </w:r>
     </w:p>
     <w:p>
@@ -3597,15 +3601,7 @@
         <w:jc w:val="left"/>
       </w:pPr>
       <w:r>
-        <w:t xml:space="preserve">The BFS and A* search both had the lowest average number of nodes in the final path and the lowest average distance of the final path. </w:t>
-      </w:r>
-      <w:proofErr w:type="gramStart"/>
-      <w:r>
-        <w:t>These result</w:t>
-      </w:r>
-      <w:proofErr w:type="gramEnd"/>
-      <w:r>
-        <w:t xml:space="preserve"> make sense since we know that the BFS searches return the path with the least number of edges, so they will have the lowest distance and number of nodes. A* follows similarly suit to BFS searches since it is optimizing for both cost plus the heuristic of distance between each node, so the path that it finds will be cost-effective and contain minimal travel distance.</w:t>
+        <w:t>The BFS and A* search both had the lowest average number of nodes in the final path and the lowest average distance of the final path. These result make sense since we know that the BFS searches return the path with the least number of edges, so they will have the lowest distance and number of nodes. A* follows similarly suit to BFS searches since it is optimizing for both cost plus the heuristic of distance between each node, so the path that it finds will be cost-effective and contain minimal travel distance.</w:t>
       </w:r>
     </w:p>
     <w:p>
@@ -3618,15 +3614,7 @@
         <w:jc w:val="left"/>
       </w:pPr>
       <w:r>
-        <w:t xml:space="preserve">Both Iterative BFS and Recursive BFS searches do not differ much, </w:t>
-      </w:r>
-      <w:proofErr w:type="gramStart"/>
-      <w:r>
-        <w:t>similar to</w:t>
-      </w:r>
-      <w:proofErr w:type="gramEnd"/>
-      <w:r>
-        <w:t xml:space="preserve"> the DFS. Both use similar implementation with the queue object used to radial search, only one used the queue recursively. Both return basically the same path so the stats will be consistent.</w:t>
+        <w:t>Both Iterative BFS and Recursive BFS searches do not differ much, similar to the DFS. Both use similar implementation with the queue object used to radial search, only one used the queue recursively. Both return basically the same path so the stats will be consistent.</w:t>
       </w:r>
     </w:p>
     <w:p>
@@ -3713,13 +3701,8 @@
         </w:numPr>
         <w:jc w:val="left"/>
       </w:pPr>
-      <w:proofErr w:type="gramStart"/>
       <w:r>
-        <w:t>Similarly</w:t>
-      </w:r>
-      <w:proofErr w:type="gramEnd"/>
-      <w:r>
-        <w:t xml:space="preserve"> to the Number of Nodes and Distance of Path, Nodes Explored will not be affected much but iterative vs recursive </w:t>
+        <w:t xml:space="preserve">Similarly to the Number of Nodes and Distance of Path, Nodes Explored will not be affected much but iterative vs recursive </w:t>
       </w:r>
       <w:r>
         <w:lastRenderedPageBreak/>
@@ -3736,15 +3719,7 @@
         <w:jc w:val="left"/>
       </w:pPr>
       <w:r>
-        <w:t xml:space="preserve">A* is </w:t>
-      </w:r>
-      <w:proofErr w:type="gramStart"/>
-      <w:r>
-        <w:t>similar to</w:t>
-      </w:r>
-      <w:proofErr w:type="gramEnd"/>
-      <w:r>
-        <w:t xml:space="preserve"> the BFS searches where it will search most of the nearby nodes first before radiating outwards since the added heuristic of distance affects the cost-based search a good amount, causing distance to play a larger part rather than purely just cost.</w:t>
+        <w:t>A* is similar to the BFS searches where it will search most of the nearby nodes first before radiating outwards since the added heuristic of distance affects the cost-based search a good amount, causing distance to play a larger part rather than purely just cost.</w:t>
       </w:r>
     </w:p>
     <w:p>
@@ -3839,15 +3814,7 @@
         <w:jc w:val="left"/>
       </w:pPr>
       <w:r>
-        <w:t xml:space="preserve">However, there lies a bit of discrepancy when it comes the DFS Iterative vs DFS Recursive, since, unlike BFS where its iterative and recursive definitions have </w:t>
-      </w:r>
-      <w:proofErr w:type="gramStart"/>
-      <w:r>
-        <w:t>pretty consistent</w:t>
-      </w:r>
-      <w:proofErr w:type="gramEnd"/>
-      <w:r>
-        <w:t xml:space="preserve"> times, these two algorithms differ a large amount compared to that of the BFS. With the Adjacency List, it ranges 0.6 seconds rather than 0.1 seconds and the Adjacency Matrix poses a larger issue of 1.8 second difference. This is very strange because there isn’t a similar gap with the Recursive BFS, and generally recursion is slower than running a block of code compared to using a loop to iterate through it.</w:t>
+        <w:t>However, there lies a bit of discrepancy when it comes the DFS Iterative vs DFS Recursive, since, unlike BFS where its iterative and recursive definitions have pretty consistent times, these two algorithms differ a large amount compared to that of the BFS. With the Adjacency List, it ranges 0.6 seconds rather than 0.1 seconds and the Adjacency Matrix poses a larger issue of 1.8 second difference. This is very strange because there isn’t a similar gap with the Recursive BFS, and generally recursion is slower than running a block of code compared to using a loop to iterate through it.</w:t>
       </w:r>
     </w:p>
     <w:p>
@@ -3880,15 +3847,7 @@
         <w:jc w:val="left"/>
       </w:pPr>
       <w:r>
-        <w:t xml:space="preserve">A* and Dijkstra both average about 5 seconds faster than all the DFS and BFS searches. This is one of the more confusing stats to me, since I would expect these to reduce the time to execute since it would be able to find the shortest/least costly path </w:t>
-      </w:r>
-      <w:proofErr w:type="gramStart"/>
-      <w:r>
-        <w:t>through the use of</w:t>
-      </w:r>
-      <w:proofErr w:type="gramEnd"/>
-      <w:r>
-        <w:t xml:space="preserve"> edge relaxation. However, these algorithms also aren’t time-based optimization algorithm and rather they are cost-based optimization algorithms which look for the path with least cost for Dijkstra or least heuristic cost for A*. In addition, these algorithms use more methods as stated before when calculating the cost of the path by grabbing data from the graphs and/or calculating a heuristic which also might add to the overhead of each. Although, since they both average out to have similar average execution times, it seems to make sense that they both execute longer due to fact they search for the most optimized path rather than purely a path (DFS) or the shortest path (BFS).</w:t>
+        <w:t>A* and Dijkstra both average about 5 seconds faster than all the DFS and BFS searches. This is one of the more confusing stats to me, since I would expect these to reduce the time to execute since it would be able to find the shortest/least costly path through the use of edge relaxation. However, these algorithms also aren’t time-based optimization algorithm and rather they are cost-based optimization algorithms which look for the path with least cost for Dijkstra or least heuristic cost for A*. In addition, these algorithms use more methods as stated before when calculating the cost of the path by grabbing data from the graphs and/or calculating a heuristic which also might add to the overhead of each. Although, since they both average out to have similar average execution times, it seems to make sense that they both execute longer due to fact they search for the most optimized path rather than purely a path (DFS) or the shortest path (BFS).</w:t>
       </w:r>
     </w:p>
     <w:p>
@@ -3960,15 +3919,7 @@
         <w:jc w:val="both"/>
       </w:pPr>
       <w:r>
-        <w:t xml:space="preserve">The paths that are found by the algorithms, regardless of graph type, appear to be the same, or at least the same length </w:t>
-      </w:r>
-      <w:proofErr w:type="gramStart"/>
-      <w:r>
-        <w:t>in regards to</w:t>
-      </w:r>
-      <w:proofErr w:type="gramEnd"/>
-      <w:r>
-        <w:t xml:space="preserve"> number of nodes, distance, and the exploration path.</w:t>
+        <w:t>The paths that are found by the algorithms, regardless of graph type, appear to be the same, or at least the same length in regards to number of nodes, distance, and the exploration path.</w:t>
       </w:r>
       <w:r>
         <w:t xml:space="preserve"> In fact, the data shows that both DFS, both BFS, and A* have the exact same averaged stats for both types of graphs and Dijkstra shows minimal variation in all the stats, showing a slightly larger average for all three stats when utilizing the Adjacency Matrix.</w:t>
@@ -3984,15 +3935,7 @@
         <w:jc w:val="both"/>
       </w:pPr>
       <w:r>
-        <w:t xml:space="preserve">The consistency in these statistics makes sense since I have implemented both graphs to perform the same functionality regardless of their differences as data structures. That is, when retrieving a node from the graph to use its data or when retrieving the children of a node from the graphs, both will either find the proper node and return it or get all the children of the requested node and they will retrieve the same data. In this way, the algorithms will be able to find the same paths with the same distances and explore the same </w:t>
-      </w:r>
-      <w:proofErr w:type="gramStart"/>
-      <w:r>
-        <w:t>amount</w:t>
-      </w:r>
-      <w:proofErr w:type="gramEnd"/>
-      <w:r>
-        <w:t xml:space="preserve"> of nodes since they do not recognize any change in the data they are given to work with.</w:t>
+        <w:t>The consistency in these statistics makes sense since I have implemented both graphs to perform the same functionality regardless of their differences as data structures. That is, when retrieving a node from the graph to use its data or when retrieving the children of a node from the graphs, both will either find the proper node and return it or get all the children of the requested node and they will retrieve the same data. In this way, the algorithms will be able to find the same paths with the same distances and explore the same amount of nodes since they do not recognize any change in the data they are given to work with.</w:t>
       </w:r>
     </w:p>
     <w:p>
@@ -4090,15 +4033,7 @@
         <w:t>Although all the methods of the two graphs utilize the same functionality for constructing the paths/calculating the distance/cost of algorithms, the retrieval of data for children and general nodes is a bit different due to their natural differences as data structures. For example, when constructing the Adjacency Matrix, a vector of vectors of Node pointers is used which takes a bit to construct (especially for a large data set)</w:t>
       </w:r>
       <w:r>
-        <w:t xml:space="preserve">, every instance of each node (since each appears twice) contains all needed info. Alternatively, the Adjacency List utilizes a Linked List of Nodes, which means that only the vertex nodes contain all the info from the files </w:t>
-      </w:r>
-      <w:proofErr w:type="gramStart"/>
-      <w:r>
-        <w:t>where as</w:t>
-      </w:r>
-      <w:proofErr w:type="gramEnd"/>
-      <w:r>
-        <w:t xml:space="preserve"> the child edges will not have everything.</w:t>
+        <w:t>, every instance of each node (since each appears twice) contains all needed info. Alternatively, the Adjacency List utilizes a Linked List of Nodes, which means that only the vertex nodes contain all the info from the files where as the child edges will not have everything.</w:t>
       </w:r>
     </w:p>
     <w:p>
@@ -4157,8 +4092,6 @@
       <w:r>
         <w:t xml:space="preserve"> based on the top of the stack is no longer needed since we just recur back with the node at the “top of stack” already defined for us. This retrieval could account for the difference shown in both graph’s data, but also, as speculated beforehand about how expensive the methods are for the list compared to the matrix, the fact this one graph function call is not in each recursion call (which will run as many times as the while loop with the stack will execute) could explain the big difference in execution time that arises between the Adjacency List vs. Adjacency Matrix runs of this algorithm.</w:t>
       </w:r>
-      <w:bookmarkStart w:id="0" w:name="_GoBack"/>
-      <w:bookmarkEnd w:id="0"/>
     </w:p>
     <w:sectPr>
       <w:pgSz w:w="12240" w:h="15840"/>
@@ -4416,6 +4349,7 @@
     <w:lsdException w:name="HTML Sample" w:semiHidden="1" w:unhideWhenUsed="1"/>
     <w:lsdException w:name="HTML Typewriter" w:semiHidden="1" w:unhideWhenUsed="1"/>
     <w:lsdException w:name="HTML Variable" w:semiHidden="1" w:unhideWhenUsed="1"/>
+    <w:lsdException w:name="Normal Table" w:semiHidden="1" w:unhideWhenUsed="1"/>
     <w:lsdException w:name="annotation subject" w:semiHidden="1" w:unhideWhenUsed="1"/>
     <w:lsdException w:name="No List" w:semiHidden="1" w:unhideWhenUsed="1"/>
     <w:lsdException w:name="Outline List 1" w:semiHidden="1" w:unhideWhenUsed="1"/>
@@ -4461,9 +4395,11 @@
     <w:lsdException w:name="Table Subtle 1" w:semiHidden="1" w:unhideWhenUsed="1"/>
     <w:lsdException w:name="Table Subtle 2" w:semiHidden="1" w:unhideWhenUsed="1"/>
     <w:lsdException w:name="Table Web 1" w:semiHidden="1" w:unhideWhenUsed="1"/>
+    <w:lsdException w:name="Table Web 2" w:semiHidden="1" w:unhideWhenUsed="1"/>
     <w:lsdException w:name="Table Web 3" w:semiHidden="1" w:unhideWhenUsed="1"/>
     <w:lsdException w:name="Balloon Text" w:semiHidden="1" w:unhideWhenUsed="1"/>
     <w:lsdException w:name="Table Grid" w:uiPriority="39"/>
+    <w:lsdException w:name="Table Theme" w:semiHidden="1" w:unhideWhenUsed="1"/>
     <w:lsdException w:name="Placeholder Text" w:semiHidden="1"/>
     <w:lsdException w:name="No Spacing" w:uiPriority="1" w:qFormat="1"/>
     <w:lsdException w:name="Light Shading" w:uiPriority="60"/>
@@ -9650,7 +9586,7 @@
 </file>
 
 <file path=customXml/itemProps1.xml><?xml version="1.0" encoding="utf-8"?>
-<ds:datastoreItem xmlns:ds="http://schemas.openxmlformats.org/officeDocument/2006/customXml" ds:itemID="{9A97666D-F6C7-4837-8FEA-A967D8AD4245}">
+<ds:datastoreItem xmlns:ds="http://schemas.openxmlformats.org/officeDocument/2006/customXml" ds:itemID="{0197FDB0-0156-416A-95E1-0D7958A573FC}">
   <ds:schemaRefs>
     <ds:schemaRef ds:uri="http://schemas.openxmlformats.org/officeDocument/2006/bibliography"/>
   </ds:schemaRefs>

</xml_diff>

<commit_message>
Added extra info to report concerning the heuristic.
</commit_message>
<xml_diff>
--- a/Lab2/src/Data/Lab 2 Report - Search.docx
+++ b/Lab2/src/Data/Lab 2 Report - Search.docx
@@ -1732,19 +1732,7 @@
                 <w:color w:val="FFFFFF"/>
                 <w:sz w:val="22"/>
               </w:rPr>
-              <w:t>Adjacency Ma</w:t>
-            </w:r>
-            <w:bookmarkStart w:id="0" w:name="_GoBack"/>
-            <w:bookmarkEnd w:id="0"/>
-            <w:r>
-              <w:rPr>
-                <w:rFonts w:ascii="Calibri" w:eastAsia="Times New Roman" w:hAnsi="Calibri" w:cs="Calibri"/>
-                <w:b/>
-                <w:bCs/>
-                <w:color w:val="FFFFFF"/>
-                <w:sz w:val="22"/>
-              </w:rPr>
-              <w:t>trix              Source -&gt; Destination</w:t>
+              <w:t>Adjacency Matrix              Source -&gt; Destination</w:t>
             </w:r>
           </w:p>
         </w:tc>
@@ -3308,6 +3296,22 @@
       <w:pPr>
         <w:jc w:val="left"/>
       </w:pPr>
+    </w:p>
+    <w:p>
+      <w:pPr>
+        <w:pStyle w:val="ListParagraph"/>
+        <w:numPr>
+          <w:ilvl w:val="0"/>
+          <w:numId w:val="2"/>
+        </w:numPr>
+        <w:jc w:val="left"/>
+        <w:rPr>
+          <w:u w:val="single"/>
+        </w:rPr>
+      </w:pPr>
+      <w:r>
+        <w:t>The cost row represents the heuristic/raw cost of the returned path for the cost-based graph searches. For Dijkstra, the cost is purely the cumulative weights between nodes in the final path. For A*, my heuristic was the cumulative weight of the path so far plus the distance between the two current nodes quantity squared to cause the heuristic to affect the total weight more than the raw cost.</w:t>
+      </w:r>
     </w:p>
     <w:p>
       <w:pPr>
@@ -3340,30 +3344,8 @@
           <w:u w:val="single"/>
         </w:rPr>
       </w:pPr>
-    </w:p>
-    <w:p>
-      <w:pPr>
-        <w:jc w:val="left"/>
-        <w:rPr>
-          <w:u w:val="single"/>
-        </w:rPr>
-      </w:pPr>
-    </w:p>
-    <w:p>
-      <w:pPr>
-        <w:jc w:val="left"/>
-        <w:rPr>
-          <w:u w:val="single"/>
-        </w:rPr>
-      </w:pPr>
-    </w:p>
-    <w:p>
-      <w:pPr>
-        <w:jc w:val="left"/>
-        <w:rPr>
-          <w:u w:val="single"/>
-        </w:rPr>
-      </w:pPr>
+      <w:bookmarkStart w:id="0" w:name="_GoBack"/>
+      <w:bookmarkEnd w:id="0"/>
       <w:r>
         <w:rPr>
           <w:u w:val="single"/>
@@ -3575,7 +3557,15 @@
         <w:jc w:val="left"/>
       </w:pPr>
       <w:r>
-        <w:t>As was to be expected, the DFS searches had the largest average number of nodes in the result path, since its algorithms merely finds a random path and often times the algorithm goes through the majority of the nodes due to the specific path it takes. For example, my implementation always first went with the “last child,” usually causing the last checked node to be 2 or 3. For this reason, the final distance of the return path from the DFS searches were also the largest on average.</w:t>
+        <w:t xml:space="preserve">As was to be expected, the DFS searches had the largest average number of nodes in the result path, since its algorithms merely finds a random path and </w:t>
+      </w:r>
+      <w:proofErr w:type="gramStart"/>
+      <w:r>
+        <w:t>often times</w:t>
+      </w:r>
+      <w:proofErr w:type="gramEnd"/>
+      <w:r>
+        <w:t xml:space="preserve"> the algorithm goes through the majority of the nodes due to the specific path it takes. For example, my implementation always first went with the “last child,” usually causing the last checked node to be 2 or 3. For this reason, the final distance of the return path from the DFS searches were also the largest on average.</w:t>
       </w:r>
     </w:p>
     <w:p>
@@ -3601,7 +3591,15 @@
         <w:jc w:val="left"/>
       </w:pPr>
       <w:r>
-        <w:t>The BFS and A* search both had the lowest average number of nodes in the final path and the lowest average distance of the final path. These result make sense since we know that the BFS searches return the path with the least number of edges, so they will have the lowest distance and number of nodes. A* follows similarly suit to BFS searches since it is optimizing for both cost plus the heuristic of distance between each node, so the path that it finds will be cost-effective and contain minimal travel distance.</w:t>
+        <w:t xml:space="preserve">The BFS and A* search both had the lowest average number of nodes in the final path and the lowest average distance of the final path. </w:t>
+      </w:r>
+      <w:proofErr w:type="gramStart"/>
+      <w:r>
+        <w:t>These result</w:t>
+      </w:r>
+      <w:proofErr w:type="gramEnd"/>
+      <w:r>
+        <w:t xml:space="preserve"> make sense since we know that the BFS searches return the path with the least number of edges, so they will have the lowest distance and number of nodes. A* follows similarly suit to BFS searches since it is optimizing for both cost plus the heuristic of distance between each node, so the path that it finds will be cost-effective and contain minimal travel distance.</w:t>
       </w:r>
     </w:p>
     <w:p>
@@ -3614,7 +3612,15 @@
         <w:jc w:val="left"/>
       </w:pPr>
       <w:r>
-        <w:t>Both Iterative BFS and Recursive BFS searches do not differ much, similar to the DFS. Both use similar implementation with the queue object used to radial search, only one used the queue recursively. Both return basically the same path so the stats will be consistent.</w:t>
+        <w:t xml:space="preserve">Both Iterative BFS and Recursive BFS searches do not differ much, </w:t>
+      </w:r>
+      <w:proofErr w:type="gramStart"/>
+      <w:r>
+        <w:t>similar to</w:t>
+      </w:r>
+      <w:proofErr w:type="gramEnd"/>
+      <w:r>
+        <w:t xml:space="preserve"> the DFS. Both use similar implementation with the queue object used to radial search, only one used the queue recursively. Both return basically the same path so the stats will be consistent.</w:t>
       </w:r>
     </w:p>
     <w:p>
@@ -3701,8 +3707,13 @@
         </w:numPr>
         <w:jc w:val="left"/>
       </w:pPr>
+      <w:proofErr w:type="gramStart"/>
       <w:r>
-        <w:t xml:space="preserve">Similarly to the Number of Nodes and Distance of Path, Nodes Explored will not be affected much but iterative vs recursive </w:t>
+        <w:t>Similarly</w:t>
+      </w:r>
+      <w:proofErr w:type="gramEnd"/>
+      <w:r>
+        <w:t xml:space="preserve"> to the Number of Nodes and Distance of Path, Nodes Explored will not be affected much but iterative vs recursive </w:t>
       </w:r>
       <w:r>
         <w:lastRenderedPageBreak/>
@@ -3719,7 +3730,15 @@
         <w:jc w:val="left"/>
       </w:pPr>
       <w:r>
-        <w:t>A* is similar to the BFS searches where it will search most of the nearby nodes first before radiating outwards since the added heuristic of distance affects the cost-based search a good amount, causing distance to play a larger part rather than purely just cost.</w:t>
+        <w:t xml:space="preserve">A* is </w:t>
+      </w:r>
+      <w:proofErr w:type="gramStart"/>
+      <w:r>
+        <w:t>similar to</w:t>
+      </w:r>
+      <w:proofErr w:type="gramEnd"/>
+      <w:r>
+        <w:t xml:space="preserve"> the BFS searches where it will search most of the nearby nodes first before radiating outwards since the added heuristic of distance affects the cost-based search a good amount, causing distance to play a larger part rather than purely just cost.</w:t>
       </w:r>
     </w:p>
     <w:p>
@@ -3814,7 +3833,15 @@
         <w:jc w:val="left"/>
       </w:pPr>
       <w:r>
-        <w:t>However, there lies a bit of discrepancy when it comes the DFS Iterative vs DFS Recursive, since, unlike BFS where its iterative and recursive definitions have pretty consistent times, these two algorithms differ a large amount compared to that of the BFS. With the Adjacency List, it ranges 0.6 seconds rather than 0.1 seconds and the Adjacency Matrix poses a larger issue of 1.8 second difference. This is very strange because there isn’t a similar gap with the Recursive BFS, and generally recursion is slower than running a block of code compared to using a loop to iterate through it.</w:t>
+        <w:t xml:space="preserve">However, there lies a bit of discrepancy when it comes the DFS Iterative vs DFS Recursive, since, unlike BFS where its iterative and recursive definitions have </w:t>
+      </w:r>
+      <w:proofErr w:type="gramStart"/>
+      <w:r>
+        <w:t>pretty consistent</w:t>
+      </w:r>
+      <w:proofErr w:type="gramEnd"/>
+      <w:r>
+        <w:t xml:space="preserve"> times, these two algorithms differ a large amount compared to that of the BFS. With the Adjacency List, it ranges 0.6 seconds rather than 0.1 seconds and the Adjacency Matrix poses a larger issue of 1.8 second difference. This is very strange because there isn’t a similar gap with the Recursive BFS, and generally recursion is slower than running a block of code compared to using a loop to iterate through it.</w:t>
       </w:r>
     </w:p>
     <w:p>
@@ -3847,7 +3874,15 @@
         <w:jc w:val="left"/>
       </w:pPr>
       <w:r>
-        <w:t>A* and Dijkstra both average about 5 seconds faster than all the DFS and BFS searches. This is one of the more confusing stats to me, since I would expect these to reduce the time to execute since it would be able to find the shortest/least costly path through the use of edge relaxation. However, these algorithms also aren’t time-based optimization algorithm and rather they are cost-based optimization algorithms which look for the path with least cost for Dijkstra or least heuristic cost for A*. In addition, these algorithms use more methods as stated before when calculating the cost of the path by grabbing data from the graphs and/or calculating a heuristic which also might add to the overhead of each. Although, since they both average out to have similar average execution times, it seems to make sense that they both execute longer due to fact they search for the most optimized path rather than purely a path (DFS) or the shortest path (BFS).</w:t>
+        <w:t xml:space="preserve">A* and Dijkstra both average about 5 seconds faster than all the DFS and BFS searches. This is one of the more confusing stats to me, since I would expect these to reduce the time to execute since it would be able to find the shortest/least costly path </w:t>
+      </w:r>
+      <w:proofErr w:type="gramStart"/>
+      <w:r>
+        <w:t>through the use of</w:t>
+      </w:r>
+      <w:proofErr w:type="gramEnd"/>
+      <w:r>
+        <w:t xml:space="preserve"> edge relaxation. However, these algorithms also aren’t time-based optimization algorithm and rather they are cost-based optimization algorithms which look for the path with least cost for Dijkstra or least heuristic cost for A*. In addition, these algorithms use more methods as stated before when calculating the cost of the path by grabbing data from the graphs and/or calculating a heuristic which also might add to the overhead of each. Although, since they both average out to have similar average execution times, it seems to make sense that they both execute longer due to fact they search for the most optimized path rather than purely a path (DFS) or the shortest path (BFS).</w:t>
       </w:r>
     </w:p>
     <w:p>
@@ -3919,7 +3954,15 @@
         <w:jc w:val="both"/>
       </w:pPr>
       <w:r>
-        <w:t>The paths that are found by the algorithms, regardless of graph type, appear to be the same, or at least the same length in regards to number of nodes, distance, and the exploration path.</w:t>
+        <w:t xml:space="preserve">The paths that are found by the algorithms, regardless of graph type, appear to be the same, or at least the same length </w:t>
+      </w:r>
+      <w:proofErr w:type="gramStart"/>
+      <w:r>
+        <w:t>in regards to</w:t>
+      </w:r>
+      <w:proofErr w:type="gramEnd"/>
+      <w:r>
+        <w:t xml:space="preserve"> number of nodes, distance, and the exploration path.</w:t>
       </w:r>
       <w:r>
         <w:t xml:space="preserve"> In fact, the data shows that both DFS, both BFS, and A* have the exact same averaged stats for both types of graphs and Dijkstra shows minimal variation in all the stats, showing a slightly larger average for all three stats when utilizing the Adjacency Matrix.</w:t>
@@ -3935,7 +3978,15 @@
         <w:jc w:val="both"/>
       </w:pPr>
       <w:r>
-        <w:t>The consistency in these statistics makes sense since I have implemented both graphs to perform the same functionality regardless of their differences as data structures. That is, when retrieving a node from the graph to use its data or when retrieving the children of a node from the graphs, both will either find the proper node and return it or get all the children of the requested node and they will retrieve the same data. In this way, the algorithms will be able to find the same paths with the same distances and explore the same amount of nodes since they do not recognize any change in the data they are given to work with.</w:t>
+        <w:t xml:space="preserve">The consistency in these statistics makes sense since I have implemented both graphs to perform the same functionality regardless of their differences as data structures. That is, when retrieving a node from the graph to use its data or when retrieving the children of a node from the graphs, both will either find the proper node and return it or get all the children of the requested node and they will retrieve the same data. In this way, the algorithms will be able to find the same paths with the same distances and explore the same </w:t>
+      </w:r>
+      <w:proofErr w:type="gramStart"/>
+      <w:r>
+        <w:t>amount</w:t>
+      </w:r>
+      <w:proofErr w:type="gramEnd"/>
+      <w:r>
+        <w:t xml:space="preserve"> of nodes since they do not recognize any change in the data they are given to work with.</w:t>
       </w:r>
     </w:p>
     <w:p>
@@ -4033,7 +4084,15 @@
         <w:t>Although all the methods of the two graphs utilize the same functionality for constructing the paths/calculating the distance/cost of algorithms, the retrieval of data for children and general nodes is a bit different due to their natural differences as data structures. For example, when constructing the Adjacency Matrix, a vector of vectors of Node pointers is used which takes a bit to construct (especially for a large data set)</w:t>
       </w:r>
       <w:r>
-        <w:t>, every instance of each node (since each appears twice) contains all needed info. Alternatively, the Adjacency List utilizes a Linked List of Nodes, which means that only the vertex nodes contain all the info from the files where as the child edges will not have everything.</w:t>
+        <w:t xml:space="preserve">, every instance of each node (since each appears twice) contains all needed info. Alternatively, the Adjacency List utilizes a Linked List of Nodes, which means that only the vertex nodes contain all the info from the files </w:t>
+      </w:r>
+      <w:proofErr w:type="gramStart"/>
+      <w:r>
+        <w:t>where as</w:t>
+      </w:r>
+      <w:proofErr w:type="gramEnd"/>
+      <w:r>
+        <w:t xml:space="preserve"> the child edges will not have everything.</w:t>
       </w:r>
     </w:p>
     <w:p>
@@ -4218,8 +4277,124 @@
       </w:rPr>
     </w:lvl>
   </w:abstractNum>
+  <w:abstractNum w:abstractNumId="1" w15:restartNumberingAfterBreak="0">
+    <w:nsid w:val="64AA21AD"/>
+    <w:multiLevelType w:val="hybridMultilevel"/>
+    <w:tmpl w:val="31E6CAEC"/>
+    <w:lvl w:ilvl="0" w:tplc="5AD05952">
+      <w:start w:val="97"/>
+      <w:numFmt w:val="bullet"/>
+      <w:lvlText w:val=""/>
+      <w:lvlJc w:val="left"/>
+      <w:pPr>
+        <w:ind w:left="720" w:hanging="360"/>
+      </w:pPr>
+      <w:rPr>
+        <w:rFonts w:ascii="Symbol" w:eastAsiaTheme="minorHAnsi" w:hAnsi="Symbol" w:cs="Times New Roman" w:hint="default"/>
+      </w:rPr>
+    </w:lvl>
+    <w:lvl w:ilvl="1" w:tplc="04090003" w:tentative="1">
+      <w:start w:val="1"/>
+      <w:numFmt w:val="bullet"/>
+      <w:lvlText w:val="o"/>
+      <w:lvlJc w:val="left"/>
+      <w:pPr>
+        <w:ind w:left="1440" w:hanging="360"/>
+      </w:pPr>
+      <w:rPr>
+        <w:rFonts w:ascii="Courier New" w:hAnsi="Courier New" w:cs="Courier New" w:hint="default"/>
+      </w:rPr>
+    </w:lvl>
+    <w:lvl w:ilvl="2" w:tplc="04090005" w:tentative="1">
+      <w:start w:val="1"/>
+      <w:numFmt w:val="bullet"/>
+      <w:lvlText w:val=""/>
+      <w:lvlJc w:val="left"/>
+      <w:pPr>
+        <w:ind w:left="2160" w:hanging="360"/>
+      </w:pPr>
+      <w:rPr>
+        <w:rFonts w:ascii="Wingdings" w:hAnsi="Wingdings" w:hint="default"/>
+      </w:rPr>
+    </w:lvl>
+    <w:lvl w:ilvl="3" w:tplc="04090001" w:tentative="1">
+      <w:start w:val="1"/>
+      <w:numFmt w:val="bullet"/>
+      <w:lvlText w:val=""/>
+      <w:lvlJc w:val="left"/>
+      <w:pPr>
+        <w:ind w:left="2880" w:hanging="360"/>
+      </w:pPr>
+      <w:rPr>
+        <w:rFonts w:ascii="Symbol" w:hAnsi="Symbol" w:hint="default"/>
+      </w:rPr>
+    </w:lvl>
+    <w:lvl w:ilvl="4" w:tplc="04090003" w:tentative="1">
+      <w:start w:val="1"/>
+      <w:numFmt w:val="bullet"/>
+      <w:lvlText w:val="o"/>
+      <w:lvlJc w:val="left"/>
+      <w:pPr>
+        <w:ind w:left="3600" w:hanging="360"/>
+      </w:pPr>
+      <w:rPr>
+        <w:rFonts w:ascii="Courier New" w:hAnsi="Courier New" w:cs="Courier New" w:hint="default"/>
+      </w:rPr>
+    </w:lvl>
+    <w:lvl w:ilvl="5" w:tplc="04090005" w:tentative="1">
+      <w:start w:val="1"/>
+      <w:numFmt w:val="bullet"/>
+      <w:lvlText w:val=""/>
+      <w:lvlJc w:val="left"/>
+      <w:pPr>
+        <w:ind w:left="4320" w:hanging="360"/>
+      </w:pPr>
+      <w:rPr>
+        <w:rFonts w:ascii="Wingdings" w:hAnsi="Wingdings" w:hint="default"/>
+      </w:rPr>
+    </w:lvl>
+    <w:lvl w:ilvl="6" w:tplc="04090001" w:tentative="1">
+      <w:start w:val="1"/>
+      <w:numFmt w:val="bullet"/>
+      <w:lvlText w:val=""/>
+      <w:lvlJc w:val="left"/>
+      <w:pPr>
+        <w:ind w:left="5040" w:hanging="360"/>
+      </w:pPr>
+      <w:rPr>
+        <w:rFonts w:ascii="Symbol" w:hAnsi="Symbol" w:hint="default"/>
+      </w:rPr>
+    </w:lvl>
+    <w:lvl w:ilvl="7" w:tplc="04090003" w:tentative="1">
+      <w:start w:val="1"/>
+      <w:numFmt w:val="bullet"/>
+      <w:lvlText w:val="o"/>
+      <w:lvlJc w:val="left"/>
+      <w:pPr>
+        <w:ind w:left="5760" w:hanging="360"/>
+      </w:pPr>
+      <w:rPr>
+        <w:rFonts w:ascii="Courier New" w:hAnsi="Courier New" w:cs="Courier New" w:hint="default"/>
+      </w:rPr>
+    </w:lvl>
+    <w:lvl w:ilvl="8" w:tplc="04090005" w:tentative="1">
+      <w:start w:val="1"/>
+      <w:numFmt w:val="bullet"/>
+      <w:lvlText w:val=""/>
+      <w:lvlJc w:val="left"/>
+      <w:pPr>
+        <w:ind w:left="6480" w:hanging="360"/>
+      </w:pPr>
+      <w:rPr>
+        <w:rFonts w:ascii="Wingdings" w:hAnsi="Wingdings" w:hint="default"/>
+      </w:rPr>
+    </w:lvl>
+  </w:abstractNum>
   <w:num w:numId="1">
     <w:abstractNumId w:val="0"/>
+  </w:num>
+  <w:num w:numId="2">
+    <w:abstractNumId w:val="1"/>
   </w:num>
 </w:numbering>
 </file>
@@ -9586,7 +9761,7 @@
 </file>
 
 <file path=customXml/itemProps1.xml><?xml version="1.0" encoding="utf-8"?>
-<ds:datastoreItem xmlns:ds="http://schemas.openxmlformats.org/officeDocument/2006/customXml" ds:itemID="{0197FDB0-0156-416A-95E1-0D7958A573FC}">
+<ds:datastoreItem xmlns:ds="http://schemas.openxmlformats.org/officeDocument/2006/customXml" ds:itemID="{515B0F66-3DE5-414A-A4E2-94B269645239}">
   <ds:schemaRefs>
     <ds:schemaRef ds:uri="http://schemas.openxmlformats.org/officeDocument/2006/bibliography"/>
   </ds:schemaRefs>

</xml_diff>